<commit_message>
added path to links for github deploy
</commit_message>
<xml_diff>
--- a/src/assets/ASwarnResume.docx
+++ b/src/assets/ASwarnResume.docx
@@ -5558,7 +5558,13 @@
                 </w:p>
                 <w:p>
                   <w:r>
-                    <w:t>Enthusiastic Web Developer eater to contribute to team success through hard work, attention to detail, and organizational skills. Known for having excellent teamwork with a positive mindset. Able to adapt to new situations and challenges in order to find solutions that best fit the company.</w:t>
+                    <w:t xml:space="preserve">Enthusiastic Web Developer </w:t>
+                  </w:r>
+                  <w:r>
+                    <w:t>eager</w:t>
+                  </w:r>
+                  <w:r>
+                    <w:t xml:space="preserve"> to contribute to team success through hard work, attention to detail, and organizational skills. Known for having excellent teamwork with a positive mindset. Able to adapt to new situations and challenges in order to find solutions that best fit the company.</w:t>
                   </w:r>
                 </w:p>
               </w:tc>
@@ -15578,6 +15584,7 @@
     <w:lsdException w:name="HTML Sample" w:semiHidden="1" w:unhideWhenUsed="1"/>
     <w:lsdException w:name="HTML Typewriter" w:semiHidden="1" w:unhideWhenUsed="1"/>
     <w:lsdException w:name="HTML Variable" w:semiHidden="1" w:unhideWhenUsed="1"/>
+    <w:lsdException w:name="Normal Table" w:semiHidden="1" w:unhideWhenUsed="1"/>
     <w:lsdException w:name="annotation subject" w:semiHidden="1" w:unhideWhenUsed="1"/>
     <w:lsdException w:name="No List" w:semiHidden="1" w:unhideWhenUsed="1"/>
     <w:lsdException w:name="Outline List 1" w:semiHidden="1" w:unhideWhenUsed="1"/>
@@ -15621,8 +15628,10 @@
     <w:lsdException w:name="Table Elegant" w:semiHidden="1" w:unhideWhenUsed="1"/>
     <w:lsdException w:name="Table Professional" w:semiHidden="1" w:unhideWhenUsed="1"/>
     <w:lsdException w:name="Table Subtle 1" w:semiHidden="1" w:unhideWhenUsed="1"/>
+    <w:lsdException w:name="Table Subtle 2" w:semiHidden="1" w:unhideWhenUsed="1"/>
     <w:lsdException w:name="Table Web 1" w:semiHidden="1" w:unhideWhenUsed="1"/>
     <w:lsdException w:name="Table Web 2" w:semiHidden="1" w:unhideWhenUsed="1"/>
+    <w:lsdException w:name="Table Web 3" w:semiHidden="1" w:unhideWhenUsed="1"/>
     <w:lsdException w:name="Balloon Text" w:semiHidden="1" w:unhideWhenUsed="1"/>
     <w:lsdException w:name="Table Grid" w:uiPriority="39"/>
     <w:lsdException w:name="Table Theme" w:semiHidden="1" w:unhideWhenUsed="1"/>
@@ -16242,10 +16251,7 @@
             <w:pStyle w:val="CC2909F76F307C439B524D69C47FD56F"/>
           </w:pPr>
           <w:r>
-            <w:t xml:space="preserve">Your </w:t>
-          </w:r>
-          <w:r>
-            <w:t>Name</w:t>
+            <w:t>Your Name</w:t>
           </w:r>
         </w:p>
       </w:docPartBody>
@@ -16408,6 +16414,8 @@
   <w:rsids>
     <w:rsidRoot w:val="009A4479"/>
     <w:rsid w:val="009A4479"/>
+    <w:rsid w:val="00E14F1C"/>
+    <w:rsid w:val="00F05EB2"/>
   </w:rsids>
   <m:mathPr>
     <m:mathFont m:val="Cambria Math"/>
@@ -16855,68 +16863,17 @@
   <w:style w:type="paragraph" w:customStyle="1" w:styleId="CC2909F76F307C439B524D69C47FD56F">
     <w:name w:val="CC2909F76F307C439B524D69C47FD56F"/>
   </w:style>
-  <w:style w:type="paragraph" w:customStyle="1" w:styleId="1C8BC3946BC92147B30C1DCEADF95E57">
-    <w:name w:val="1C8BC3946BC92147B30C1DCEADF95E57"/>
-  </w:style>
-  <w:style w:type="paragraph" w:customStyle="1" w:styleId="4609106942508643A840D7E9B0D7BD37">
-    <w:name w:val="4609106942508643A840D7E9B0D7BD37"/>
-  </w:style>
-  <w:style w:type="paragraph" w:customStyle="1" w:styleId="4FCA293174EF804C8C5943D50CDDB5E7">
-    <w:name w:val="4FCA293174EF804C8C5943D50CDDB5E7"/>
-  </w:style>
-  <w:style w:type="paragraph" w:customStyle="1" w:styleId="AB31B6A330551849B9E86483084C9658">
-    <w:name w:val="AB31B6A330551849B9E86483084C9658"/>
-  </w:style>
   <w:style w:type="paragraph" w:customStyle="1" w:styleId="542427CE57A9F74FA2F54C15589297F3">
     <w:name w:val="542427CE57A9F74FA2F54C15589297F3"/>
-  </w:style>
-  <w:style w:type="paragraph" w:customStyle="1" w:styleId="4DC3187A1E80904E9EBE0294797D0D91">
-    <w:name w:val="4DC3187A1E80904E9EBE0294797D0D91"/>
   </w:style>
   <w:style w:type="paragraph" w:customStyle="1" w:styleId="836D8A547CCAEB45997D08B4D3C36EF1">
     <w:name w:val="836D8A547CCAEB45997D08B4D3C36EF1"/>
   </w:style>
-  <w:style w:type="paragraph" w:customStyle="1" w:styleId="B9E4669C0090644782BA7BB32A703ACA">
-    <w:name w:val="B9E4669C0090644782BA7BB32A703ACA"/>
-  </w:style>
   <w:style w:type="paragraph" w:customStyle="1" w:styleId="8EA71E14F2657E4C8A7BBBAC3F74CB35">
     <w:name w:val="8EA71E14F2657E4C8A7BBBAC3F74CB35"/>
   </w:style>
-  <w:style w:type="paragraph" w:customStyle="1" w:styleId="F83E14A220CCBB4E98ADD39CA4B427BE">
-    <w:name w:val="F83E14A220CCBB4E98ADD39CA4B427BE"/>
-  </w:style>
-  <w:style w:type="paragraph" w:customStyle="1" w:styleId="E71AD84909E386448A45111125AF15DF">
-    <w:name w:val="E71AD84909E386448A45111125AF15DF"/>
-  </w:style>
-  <w:style w:type="paragraph" w:customStyle="1" w:styleId="E856D65DD1A3264590CF59FFF6FE4E58">
-    <w:name w:val="E856D65DD1A3264590CF59FFF6FE4E58"/>
-  </w:style>
-  <w:style w:type="paragraph" w:customStyle="1" w:styleId="9F36BD4AADE323438420133295971C45">
-    <w:name w:val="9F36BD4AADE323438420133295971C45"/>
-  </w:style>
-  <w:style w:type="paragraph" w:customStyle="1" w:styleId="3EFFFE3F3C2CB049AD7EAF0FE1000D83">
-    <w:name w:val="3EFFFE3F3C2CB049AD7EAF0FE1000D83"/>
-  </w:style>
-  <w:style w:type="paragraph" w:customStyle="1" w:styleId="E12D0BBC2EF2AE4DA23CBADB2B09AE07">
-    <w:name w:val="E12D0BBC2EF2AE4DA23CBADB2B09AE07"/>
-  </w:style>
   <w:style w:type="paragraph" w:customStyle="1" w:styleId="FD8769E385092647A906FD4E0069E7F3">
     <w:name w:val="FD8769E385092647A906FD4E0069E7F3"/>
-  </w:style>
-  <w:style w:type="paragraph" w:customStyle="1" w:styleId="79ED5871E268BB449120BD0AF0E3E65D">
-    <w:name w:val="79ED5871E268BB449120BD0AF0E3E65D"/>
-  </w:style>
-  <w:style w:type="paragraph" w:customStyle="1" w:styleId="D30C09818D928D41AE1DABE7EC63E684">
-    <w:name w:val="D30C09818D928D41AE1DABE7EC63E684"/>
-  </w:style>
-  <w:style w:type="paragraph" w:customStyle="1" w:styleId="A53CA48A7DF8F44E821DFEEEFFCBE61B">
-    <w:name w:val="A53CA48A7DF8F44E821DFEEEFFCBE61B"/>
-  </w:style>
-  <w:style w:type="paragraph" w:customStyle="1" w:styleId="8C66007C6869B5448AF48EF98C83216D">
-    <w:name w:val="8C66007C6869B5448AF48EF98C83216D"/>
-  </w:style>
-  <w:style w:type="paragraph" w:customStyle="1" w:styleId="0C17D8C50FDCF74D9CC0EE1F54863D97">
-    <w:name w:val="0C17D8C50FDCF74D9CC0EE1F54863D97"/>
   </w:style>
 </w:styles>
 </file>

</xml_diff>